<commit_message>
Update document after review with Albert
</commit_message>
<xml_diff>
--- a/LibraryProject.docx
+++ b/LibraryProject.docx
@@ -42,7 +42,10 @@
         </w:numPr>
       </w:pPr>
       <w:r>
-        <w:t>Register new account with various price ranges</w:t>
+        <w:t>Register new a</w:t>
+      </w:r>
+      <w:r>
+        <w:t>ccount with various account types</w:t>
       </w:r>
     </w:p>
     <w:p>
@@ -66,7 +69,10 @@
         </w:numPr>
       </w:pPr>
       <w:r>
-        <w:t xml:space="preserve">Price: $10 </w:t>
+        <w:t>Registration p</w:t>
+      </w:r>
+      <w:r>
+        <w:t xml:space="preserve">rice: $10 </w:t>
       </w:r>
     </w:p>
     <w:p>
@@ -102,7 +108,10 @@
         </w:numPr>
       </w:pPr>
       <w:r>
-        <w:t>Price: $7</w:t>
+        <w:t>Registration p</w:t>
+      </w:r>
+      <w:r>
+        <w:t>rice: $7</w:t>
       </w:r>
     </w:p>
     <w:p>
@@ -138,7 +147,10 @@
         </w:numPr>
       </w:pPr>
       <w:r>
-        <w:t>Price: $5</w:t>
+        <w:t>Registration price:</w:t>
+      </w:r>
+      <w:r>
+        <w:t xml:space="preserve"> $5</w:t>
       </w:r>
     </w:p>
     <w:p>
@@ -166,147 +178,147 @@
       </w:pPr>
       <w:r>
         <w:t>Account is able to borrow a book for a period of time</w:t>
+      </w:r>
+    </w:p>
+    <w:p>
+      <w:pPr>
+        <w:pStyle w:val="ListParagraph"/>
+        <w:numPr>
+          <w:ilvl w:val="1"/>
+          <w:numId w:val="1"/>
+        </w:numPr>
+      </w:pPr>
+      <w:r>
+        <w:t>And can extend the period of time</w:t>
+      </w:r>
+      <w:r>
+        <w:t xml:space="preserve"> for a maximum</w:t>
+      </w:r>
+    </w:p>
+    <w:p>
+      <w:pPr>
+        <w:pStyle w:val="ListParagraph"/>
+        <w:numPr>
+          <w:ilvl w:val="2"/>
+          <w:numId w:val="1"/>
+        </w:numPr>
+      </w:pPr>
+      <w:r>
+        <w:t>5 times for premium account</w:t>
+      </w:r>
+    </w:p>
+    <w:p>
+      <w:pPr>
+        <w:pStyle w:val="ListParagraph"/>
+        <w:numPr>
+          <w:ilvl w:val="2"/>
+          <w:numId w:val="1"/>
+        </w:numPr>
+      </w:pPr>
+      <w:r>
+        <w:t>4 times for gold account</w:t>
+      </w:r>
+    </w:p>
+    <w:p>
+      <w:pPr>
+        <w:pStyle w:val="ListParagraph"/>
+        <w:numPr>
+          <w:ilvl w:val="2"/>
+          <w:numId w:val="1"/>
+        </w:numPr>
+      </w:pPr>
+      <w:r>
+        <w:t>3 times for silver account</w:t>
+      </w:r>
+    </w:p>
+    <w:p>
+      <w:pPr>
+        <w:pStyle w:val="ListParagraph"/>
+        <w:numPr>
+          <w:ilvl w:val="0"/>
+          <w:numId w:val="1"/>
+        </w:numPr>
+      </w:pPr>
+      <w:r>
+        <w:t>One account cannot see what other accounts have borrowed</w:t>
+      </w:r>
+      <w:r>
+        <w:t>, but they can see the status of the books (borrowed, available, coming soon)</w:t>
+      </w:r>
+    </w:p>
+    <w:p>
+      <w:pPr>
+        <w:pStyle w:val="ListParagraph"/>
+        <w:numPr>
+          <w:ilvl w:val="0"/>
+          <w:numId w:val="1"/>
+        </w:numPr>
+      </w:pPr>
+      <w:r>
+        <w:t>Account can create wish list by adding books to them</w:t>
+      </w:r>
+    </w:p>
+    <w:p>
+      <w:pPr>
+        <w:pStyle w:val="ListParagraph"/>
+        <w:numPr>
+          <w:ilvl w:val="0"/>
+          <w:numId w:val="1"/>
+        </w:numPr>
+      </w:pPr>
+      <w:r>
+        <w:t>Books can be searched</w:t>
+      </w:r>
+    </w:p>
+    <w:p>
+      <w:pPr>
+        <w:pStyle w:val="ListParagraph"/>
+        <w:numPr>
+          <w:ilvl w:val="1"/>
+          <w:numId w:val="1"/>
+        </w:numPr>
+      </w:pPr>
+      <w:r>
+        <w:t>By name</w:t>
+      </w:r>
+    </w:p>
+    <w:p>
+      <w:pPr>
+        <w:pStyle w:val="ListParagraph"/>
+        <w:numPr>
+          <w:ilvl w:val="1"/>
+          <w:numId w:val="1"/>
+        </w:numPr>
+      </w:pPr>
+      <w:r>
+        <w:t>By author</w:t>
+      </w:r>
+    </w:p>
+    <w:p>
+      <w:pPr>
+        <w:pStyle w:val="ListParagraph"/>
+        <w:numPr>
+          <w:ilvl w:val="1"/>
+          <w:numId w:val="1"/>
+        </w:numPr>
+      </w:pPr>
+      <w:r>
+        <w:t>By ISBN</w:t>
+      </w:r>
+    </w:p>
+    <w:p>
+      <w:pPr>
+        <w:pStyle w:val="ListParagraph"/>
+        <w:numPr>
+          <w:ilvl w:val="1"/>
+          <w:numId w:val="1"/>
+        </w:numPr>
+      </w:pPr>
+      <w:r>
+        <w:t>Partial searches are allowed, wildcard must be supported</w:t>
       </w:r>
       <w:bookmarkStart w:id="0" w:name="_GoBack"/>
       <w:bookmarkEnd w:id="0"/>
-    </w:p>
-    <w:p>
-      <w:pPr>
-        <w:pStyle w:val="ListParagraph"/>
-        <w:numPr>
-          <w:ilvl w:val="1"/>
-          <w:numId w:val="1"/>
-        </w:numPr>
-      </w:pPr>
-      <w:r>
-        <w:t>And can extend the period of time</w:t>
-      </w:r>
-      <w:r>
-        <w:t xml:space="preserve"> for a maximum</w:t>
-      </w:r>
-    </w:p>
-    <w:p>
-      <w:pPr>
-        <w:pStyle w:val="ListParagraph"/>
-        <w:numPr>
-          <w:ilvl w:val="2"/>
-          <w:numId w:val="1"/>
-        </w:numPr>
-      </w:pPr>
-      <w:r>
-        <w:t>5 times for premium account</w:t>
-      </w:r>
-    </w:p>
-    <w:p>
-      <w:pPr>
-        <w:pStyle w:val="ListParagraph"/>
-        <w:numPr>
-          <w:ilvl w:val="2"/>
-          <w:numId w:val="1"/>
-        </w:numPr>
-      </w:pPr>
-      <w:r>
-        <w:t>4 times for gold account</w:t>
-      </w:r>
-    </w:p>
-    <w:p>
-      <w:pPr>
-        <w:pStyle w:val="ListParagraph"/>
-        <w:numPr>
-          <w:ilvl w:val="2"/>
-          <w:numId w:val="1"/>
-        </w:numPr>
-      </w:pPr>
-      <w:r>
-        <w:t>3 times for silver account</w:t>
-      </w:r>
-    </w:p>
-    <w:p>
-      <w:pPr>
-        <w:pStyle w:val="ListParagraph"/>
-        <w:numPr>
-          <w:ilvl w:val="0"/>
-          <w:numId w:val="1"/>
-        </w:numPr>
-      </w:pPr>
-      <w:r>
-        <w:t>One account cannot see what other accounts have borrowed</w:t>
-      </w:r>
-      <w:r>
-        <w:t>, but they can see the status of the books (borrowed, available, coming soon)</w:t>
-      </w:r>
-    </w:p>
-    <w:p>
-      <w:pPr>
-        <w:pStyle w:val="ListParagraph"/>
-        <w:numPr>
-          <w:ilvl w:val="0"/>
-          <w:numId w:val="1"/>
-        </w:numPr>
-      </w:pPr>
-      <w:r>
-        <w:t>Account can mark books as interesting for them, if not available they should be informed when they become available</w:t>
-      </w:r>
-    </w:p>
-    <w:p>
-      <w:pPr>
-        <w:pStyle w:val="ListParagraph"/>
-        <w:numPr>
-          <w:ilvl w:val="0"/>
-          <w:numId w:val="1"/>
-        </w:numPr>
-      </w:pPr>
-      <w:r>
-        <w:t>Books can be searched</w:t>
-      </w:r>
-    </w:p>
-    <w:p>
-      <w:pPr>
-        <w:pStyle w:val="ListParagraph"/>
-        <w:numPr>
-          <w:ilvl w:val="1"/>
-          <w:numId w:val="1"/>
-        </w:numPr>
-      </w:pPr>
-      <w:r>
-        <w:t>By name</w:t>
-      </w:r>
-    </w:p>
-    <w:p>
-      <w:pPr>
-        <w:pStyle w:val="ListParagraph"/>
-        <w:numPr>
-          <w:ilvl w:val="1"/>
-          <w:numId w:val="1"/>
-        </w:numPr>
-      </w:pPr>
-      <w:r>
-        <w:t>By author</w:t>
-      </w:r>
-    </w:p>
-    <w:p>
-      <w:pPr>
-        <w:pStyle w:val="ListParagraph"/>
-        <w:numPr>
-          <w:ilvl w:val="1"/>
-          <w:numId w:val="1"/>
-        </w:numPr>
-      </w:pPr>
-      <w:r>
-        <w:t>By ISBN</w:t>
-      </w:r>
-    </w:p>
-    <w:p>
-      <w:pPr>
-        <w:pStyle w:val="ListParagraph"/>
-        <w:numPr>
-          <w:ilvl w:val="1"/>
-          <w:numId w:val="1"/>
-        </w:numPr>
-      </w:pPr>
-      <w:r>
-        <w:t>Partial searches are allowed, wildcard must be supported</w:t>
-      </w:r>
     </w:p>
     <w:sectPr>
       <w:pgSz w:w="12240" w:h="15840"/>

</xml_diff>